<commit_message>
Added Get Sprite and Audio
TODO:
Uploads
</commit_message>
<xml_diff>
--- a/AppendixADoc.docx
+++ b/AppendixADoc.docx
@@ -105,7 +105,91 @@
     <w:p>
       <w:r>
         <w:drawing>
-          <wp:inline distT="0" distB="0" distL="0" distR="0" wp14:anchorId="7F515E85" wp14:editId="40AC4751">
+          <wp:anchor distT="0" distB="0" distL="114300" distR="114300" simplePos="0" relativeHeight="251662336" behindDoc="1" locked="0" layoutInCell="1" allowOverlap="1" wp14:anchorId="06DE07AC" wp14:editId="049B3421">
+            <wp:simplePos x="0" y="0"/>
+            <wp:positionH relativeFrom="margin">
+              <wp:posOffset>2597150</wp:posOffset>
+            </wp:positionH>
+            <wp:positionV relativeFrom="paragraph">
+              <wp:posOffset>1717040</wp:posOffset>
+            </wp:positionV>
+            <wp:extent cx="3517265" cy="694690"/>
+            <wp:effectExtent l="76200" t="76200" r="140335" b="124460"/>
+            <wp:wrapTight wrapText="bothSides">
+              <wp:wrapPolygon edited="0">
+                <wp:start x="-234" y="-2369"/>
+                <wp:lineTo x="-468" y="-1777"/>
+                <wp:lineTo x="-468" y="22508"/>
+                <wp:lineTo x="-234" y="24878"/>
+                <wp:lineTo x="22111" y="24878"/>
+                <wp:lineTo x="22345" y="17770"/>
+                <wp:lineTo x="22345" y="7700"/>
+                <wp:lineTo x="22111" y="-1185"/>
+                <wp:lineTo x="22111" y="-2369"/>
+                <wp:lineTo x="-234" y="-2369"/>
+              </wp:wrapPolygon>
+            </wp:wrapTight>
+            <wp:docPr id="612085788" name="Picture 1" descr="A screenshot of a computer&#10;&#10;AI-generated content may be incorrect."/>
+            <wp:cNvGraphicFramePr>
+              <a:graphicFrameLocks xmlns:a="http://schemas.openxmlformats.org/drawingml/2006/main" noChangeAspect="1"/>
+            </wp:cNvGraphicFramePr>
+            <a:graphic xmlns:a="http://schemas.openxmlformats.org/drawingml/2006/main">
+              <a:graphicData uri="http://schemas.openxmlformats.org/drawingml/2006/picture">
+                <pic:pic xmlns:pic="http://schemas.openxmlformats.org/drawingml/2006/picture">
+                  <pic:nvPicPr>
+                    <pic:cNvPr id="612085788" name="Picture 1" descr="A screenshot of a computer&#10;&#10;AI-generated content may be incorrect."/>
+                    <pic:cNvPicPr/>
+                  </pic:nvPicPr>
+                  <pic:blipFill>
+                    <a:blip r:embed="rId7" cstate="print">
+                      <a:extLst>
+                        <a:ext uri="{28A0092B-C50C-407E-A947-70E740481C1C}">
+                          <a14:useLocalDpi xmlns:a14="http://schemas.microsoft.com/office/drawing/2010/main" val="0"/>
+                        </a:ext>
+                      </a:extLst>
+                    </a:blip>
+                    <a:stretch>
+                      <a:fillRect/>
+                    </a:stretch>
+                  </pic:blipFill>
+                  <pic:spPr>
+                    <a:xfrm>
+                      <a:off x="0" y="0"/>
+                      <a:ext cx="3517265" cy="694690"/>
+                    </a:xfrm>
+                    <a:prstGeom prst="rect">
+                      <a:avLst/>
+                    </a:prstGeom>
+                    <a:ln w="38100" cap="sq">
+                      <a:solidFill>
+                        <a:srgbClr val="000000"/>
+                      </a:solidFill>
+                      <a:prstDash val="solid"/>
+                      <a:miter lim="800000"/>
+                    </a:ln>
+                    <a:effectLst>
+                      <a:outerShdw blurRad="50800" dist="38100" dir="2700000" algn="tl" rotWithShape="0">
+                        <a:srgbClr val="000000">
+                          <a:alpha val="43000"/>
+                        </a:srgbClr>
+                      </a:outerShdw>
+                    </a:effectLst>
+                  </pic:spPr>
+                </pic:pic>
+              </a:graphicData>
+            </a:graphic>
+            <wp14:sizeRelH relativeFrom="margin">
+              <wp14:pctWidth>0</wp14:pctWidth>
+            </wp14:sizeRelH>
+            <wp14:sizeRelV relativeFrom="margin">
+              <wp14:pctHeight>0</wp14:pctHeight>
+            </wp14:sizeRelV>
+          </wp:anchor>
+        </w:drawing>
+      </w:r>
+      <w:r>
+        <w:drawing>
+          <wp:inline distT="0" distB="0" distL="0" distR="0" wp14:anchorId="7F515E85" wp14:editId="275C1CD8">
             <wp:extent cx="5943600" cy="1254125"/>
             <wp:effectExtent l="76200" t="76200" r="133350" b="136525"/>
             <wp:docPr id="1136019442" name="Picture 1" descr="A screenshot of a computer&#10;&#10;AI-generated content may be incorrect."/>
@@ -120,7 +204,7 @@
                     <pic:cNvPicPr/>
                   </pic:nvPicPr>
                   <pic:blipFill>
-                    <a:blip r:embed="rId7"/>
+                    <a:blip r:embed="rId8"/>
                     <a:stretch>
                       <a:fillRect/>
                     </a:stretch>
@@ -158,66 +242,13 @@
     <w:p>
       <w:r>
         <w:drawing>
-          <wp:inline distT="0" distB="0" distL="0" distR="0" wp14:anchorId="2C292AE6" wp14:editId="47475662">
-            <wp:extent cx="5943600" cy="1259840"/>
-            <wp:effectExtent l="76200" t="76200" r="133350" b="130810"/>
-            <wp:docPr id="302889622" name="Picture 1" descr="A white background with a long line&#10;&#10;AI-generated content may be incorrect."/>
-            <wp:cNvGraphicFramePr>
-              <a:graphicFrameLocks xmlns:a="http://schemas.openxmlformats.org/drawingml/2006/main" noChangeAspect="1"/>
-            </wp:cNvGraphicFramePr>
-            <a:graphic xmlns:a="http://schemas.openxmlformats.org/drawingml/2006/main">
-              <a:graphicData uri="http://schemas.openxmlformats.org/drawingml/2006/picture">
-                <pic:pic xmlns:pic="http://schemas.openxmlformats.org/drawingml/2006/picture">
-                  <pic:nvPicPr>
-                    <pic:cNvPr id="302889622" name="Picture 1" descr="A white background with a long line&#10;&#10;AI-generated content may be incorrect."/>
-                    <pic:cNvPicPr/>
-                  </pic:nvPicPr>
-                  <pic:blipFill>
-                    <a:blip r:embed="rId8"/>
-                    <a:stretch>
-                      <a:fillRect/>
-                    </a:stretch>
-                  </pic:blipFill>
-                  <pic:spPr>
-                    <a:xfrm>
-                      <a:off x="0" y="0"/>
-                      <a:ext cx="5943600" cy="1259840"/>
-                    </a:xfrm>
-                    <a:prstGeom prst="rect">
-                      <a:avLst/>
-                    </a:prstGeom>
-                    <a:ln w="38100" cap="sq">
-                      <a:solidFill>
-                        <a:srgbClr val="000000"/>
-                      </a:solidFill>
-                      <a:prstDash val="solid"/>
-                      <a:miter lim="800000"/>
-                    </a:ln>
-                    <a:effectLst>
-                      <a:outerShdw blurRad="50800" dist="38100" dir="2700000" algn="tl" rotWithShape="0">
-                        <a:srgbClr val="000000">
-                          <a:alpha val="43000"/>
-                        </a:srgbClr>
-                      </a:outerShdw>
-                    </a:effectLst>
-                  </pic:spPr>
-                </pic:pic>
-              </a:graphicData>
-            </a:graphic>
-          </wp:inline>
-        </w:drawing>
-      </w:r>
-    </w:p>
-    <w:p>
-      <w:r>
-        <w:drawing>
-          <wp:anchor distT="0" distB="0" distL="114300" distR="114300" simplePos="0" relativeHeight="251659264" behindDoc="1" locked="0" layoutInCell="1" allowOverlap="1" wp14:anchorId="008D7D4F" wp14:editId="4DA24C62">
+          <wp:anchor distT="0" distB="0" distL="114300" distR="114300" simplePos="0" relativeHeight="251659264" behindDoc="1" locked="0" layoutInCell="1" allowOverlap="1" wp14:anchorId="008D7D4F" wp14:editId="59EA5FC5">
             <wp:simplePos x="0" y="0"/>
             <wp:positionH relativeFrom="margin">
               <wp:align>left</wp:align>
             </wp:positionH>
             <wp:positionV relativeFrom="paragraph">
-              <wp:posOffset>79854</wp:posOffset>
+              <wp:posOffset>136525</wp:posOffset>
             </wp:positionV>
             <wp:extent cx="2475230" cy="1370965"/>
             <wp:effectExtent l="76200" t="76200" r="134620" b="133985"/>
@@ -295,38 +326,34 @@
         </w:drawing>
       </w:r>
     </w:p>
-    <w:p/>
-    <w:p/>
-    <w:p/>
-    <w:p/>
     <w:p>
       <w:r>
         <w:drawing>
-          <wp:anchor distT="0" distB="0" distL="114300" distR="114300" simplePos="0" relativeHeight="251660288" behindDoc="1" locked="0" layoutInCell="1" allowOverlap="1" wp14:anchorId="419AC709" wp14:editId="23DEC441">
+          <wp:anchor distT="0" distB="0" distL="114300" distR="114300" simplePos="0" relativeHeight="251663360" behindDoc="1" locked="0" layoutInCell="1" allowOverlap="1" wp14:anchorId="37BC11C2" wp14:editId="1E2AEF70">
             <wp:simplePos x="0" y="0"/>
             <wp:positionH relativeFrom="margin">
               <wp:align>left</wp:align>
             </wp:positionH>
             <wp:positionV relativeFrom="paragraph">
-              <wp:posOffset>259404</wp:posOffset>
+              <wp:posOffset>245469</wp:posOffset>
             </wp:positionV>
-            <wp:extent cx="5943600" cy="406400"/>
-            <wp:effectExtent l="76200" t="76200" r="133350" b="127000"/>
+            <wp:extent cx="1844135" cy="2053373"/>
+            <wp:effectExtent l="76200" t="76200" r="137160" b="137795"/>
             <wp:wrapTight wrapText="bothSides">
               <wp:wrapPolygon edited="0">
-                <wp:start x="-138" y="-4050"/>
-                <wp:lineTo x="-277" y="-3038"/>
-                <wp:lineTo x="-277" y="23288"/>
-                <wp:lineTo x="-138" y="27338"/>
-                <wp:lineTo x="21877" y="27338"/>
-                <wp:lineTo x="22015" y="14175"/>
-                <wp:lineTo x="22015" y="13163"/>
-                <wp:lineTo x="21877" y="-2025"/>
-                <wp:lineTo x="21877" y="-4050"/>
-                <wp:lineTo x="-138" y="-4050"/>
+                <wp:start x="-446" y="-802"/>
+                <wp:lineTo x="-893" y="-601"/>
+                <wp:lineTo x="-893" y="21847"/>
+                <wp:lineTo x="-446" y="22849"/>
+                <wp:lineTo x="22537" y="22849"/>
+                <wp:lineTo x="22983" y="21847"/>
+                <wp:lineTo x="22983" y="2606"/>
+                <wp:lineTo x="22537" y="-401"/>
+                <wp:lineTo x="22537" y="-802"/>
+                <wp:lineTo x="-446" y="-802"/>
               </wp:wrapPolygon>
             </wp:wrapTight>
-            <wp:docPr id="1885833271" name="Picture 1"/>
+            <wp:docPr id="491423564" name="Picture 1" descr="A screenshot of a phone&#10;&#10;AI-generated content may be incorrect."/>
             <wp:cNvGraphicFramePr>
               <a:graphicFrameLocks xmlns:a="http://schemas.openxmlformats.org/drawingml/2006/main" noChangeAspect="1"/>
             </wp:cNvGraphicFramePr>
@@ -334,7 +361,7 @@
               <a:graphicData uri="http://schemas.openxmlformats.org/drawingml/2006/picture">
                 <pic:pic xmlns:pic="http://schemas.openxmlformats.org/drawingml/2006/picture">
                   <pic:nvPicPr>
-                    <pic:cNvPr id="1885833271" name=""/>
+                    <pic:cNvPr id="491423564" name="Picture 1" descr="A screenshot of a phone&#10;&#10;AI-generated content may be incorrect."/>
                     <pic:cNvPicPr/>
                   </pic:nvPicPr>
                   <pic:blipFill>
@@ -352,7 +379,7 @@
                   <pic:spPr>
                     <a:xfrm>
                       <a:off x="0" y="0"/>
-                      <a:ext cx="5943600" cy="406400"/>
+                      <a:ext cx="1844135" cy="2053373"/>
                     </a:xfrm>
                     <a:prstGeom prst="rect">
                       <a:avLst/>
@@ -381,7 +408,97 @@
     </w:p>
     <w:p/>
     <w:p/>
+    <w:p/>
+    <w:p/>
+    <w:p/>
+    <w:p/>
+    <w:p/>
     <w:p>
+      <w:r>
+        <w:drawing>
+          <wp:anchor distT="0" distB="0" distL="114300" distR="114300" simplePos="0" relativeHeight="251664384" behindDoc="1" locked="0" layoutInCell="1" allowOverlap="1" wp14:anchorId="6A80337A" wp14:editId="265B46E9">
+            <wp:simplePos x="0" y="0"/>
+            <wp:positionH relativeFrom="margin">
+              <wp:posOffset>60297</wp:posOffset>
+            </wp:positionH>
+            <wp:positionV relativeFrom="paragraph">
+              <wp:posOffset>98453</wp:posOffset>
+            </wp:positionV>
+            <wp:extent cx="3620770" cy="1990090"/>
+            <wp:effectExtent l="76200" t="76200" r="132080" b="124460"/>
+            <wp:wrapTight wrapText="bothSides">
+              <wp:wrapPolygon edited="0">
+                <wp:start x="-227" y="-827"/>
+                <wp:lineTo x="-455" y="-620"/>
+                <wp:lineTo x="-455" y="21917"/>
+                <wp:lineTo x="-227" y="22744"/>
+                <wp:lineTo x="22047" y="22744"/>
+                <wp:lineTo x="22047" y="22537"/>
+                <wp:lineTo x="22274" y="19436"/>
+                <wp:lineTo x="22274" y="2688"/>
+                <wp:lineTo x="22047" y="-414"/>
+                <wp:lineTo x="22047" y="-827"/>
+                <wp:lineTo x="-227" y="-827"/>
+              </wp:wrapPolygon>
+            </wp:wrapTight>
+            <wp:docPr id="1997946334" name="Picture 1" descr="A screenshot of a computer code&#10;&#10;AI-generated content may be incorrect."/>
+            <wp:cNvGraphicFramePr>
+              <a:graphicFrameLocks xmlns:a="http://schemas.openxmlformats.org/drawingml/2006/main" noChangeAspect="1"/>
+            </wp:cNvGraphicFramePr>
+            <a:graphic xmlns:a="http://schemas.openxmlformats.org/drawingml/2006/main">
+              <a:graphicData uri="http://schemas.openxmlformats.org/drawingml/2006/picture">
+                <pic:pic xmlns:pic="http://schemas.openxmlformats.org/drawingml/2006/picture">
+                  <pic:nvPicPr>
+                    <pic:cNvPr id="1997946334" name="Picture 1" descr="A screenshot of a computer code&#10;&#10;AI-generated content may be incorrect."/>
+                    <pic:cNvPicPr/>
+                  </pic:nvPicPr>
+                  <pic:blipFill>
+                    <a:blip r:embed="rId11">
+                      <a:extLst>
+                        <a:ext uri="{28A0092B-C50C-407E-A947-70E740481C1C}">
+                          <a14:useLocalDpi xmlns:a14="http://schemas.microsoft.com/office/drawing/2010/main" val="0"/>
+                        </a:ext>
+                      </a:extLst>
+                    </a:blip>
+                    <a:stretch>
+                      <a:fillRect/>
+                    </a:stretch>
+                  </pic:blipFill>
+                  <pic:spPr>
+                    <a:xfrm>
+                      <a:off x="0" y="0"/>
+                      <a:ext cx="3620770" cy="1990090"/>
+                    </a:xfrm>
+                    <a:prstGeom prst="rect">
+                      <a:avLst/>
+                    </a:prstGeom>
+                    <a:ln w="38100" cap="sq">
+                      <a:solidFill>
+                        <a:srgbClr val="000000"/>
+                      </a:solidFill>
+                      <a:prstDash val="solid"/>
+                      <a:miter lim="800000"/>
+                    </a:ln>
+                    <a:effectLst>
+                      <a:outerShdw blurRad="50800" dist="38100" dir="2700000" algn="tl" rotWithShape="0">
+                        <a:srgbClr val="000000">
+                          <a:alpha val="43000"/>
+                        </a:srgbClr>
+                      </a:outerShdw>
+                    </a:effectLst>
+                  </pic:spPr>
+                </pic:pic>
+              </a:graphicData>
+            </a:graphic>
+            <wp14:sizeRelH relativeFrom="margin">
+              <wp14:pctWidth>0</wp14:pctWidth>
+            </wp14:sizeRelH>
+            <wp14:sizeRelV relativeFrom="margin">
+              <wp14:pctHeight>0</wp14:pctHeight>
+            </wp14:sizeRelV>
+          </wp:anchor>
+        </w:drawing>
+      </w:r>
       <w:r>
         <w:br w:type="page"/>
       </w:r>
@@ -396,8 +513,8 @@
       </w:r>
     </w:p>
     <w:sectPr>
-      <w:headerReference w:type="default" r:id="rId11"/>
-      <w:footerReference w:type="default" r:id="rId12"/>
+      <w:headerReference w:type="default" r:id="rId12"/>
+      <w:footerReference w:type="default" r:id="rId13"/>
       <w:pgSz w:w="12240" w:h="15840"/>
       <w:pgMar w:top="1440" w:right="1440" w:bottom="1440" w:left="1440" w:header="708" w:footer="708" w:gutter="0"/>
       <w:cols w:space="708"/>

</xml_diff>

<commit_message>
Removed incompatible mock data and fixed small bug
</commit_message>
<xml_diff>
--- a/AppendixADoc.docx
+++ b/AppendixADoc.docx
@@ -832,13 +832,245 @@
     <w:p/>
     <w:p/>
     <w:p>
+      <w:pPr>
+        <w:pStyle w:val="Heading3"/>
+      </w:pPr>
       <w:r>
         <w:br w:type="page"/>
       </w:r>
+      <w:r>
+        <w:lastRenderedPageBreak/>
+        <w:drawing>
+          <wp:anchor distT="0" distB="0" distL="114300" distR="114300" simplePos="0" relativeHeight="251668480" behindDoc="1" locked="0" layoutInCell="1" allowOverlap="1" wp14:anchorId="6E5DAF02" wp14:editId="138E1154">
+            <wp:simplePos x="0" y="0"/>
+            <wp:positionH relativeFrom="column">
+              <wp:posOffset>-32385</wp:posOffset>
+            </wp:positionH>
+            <wp:positionV relativeFrom="paragraph">
+              <wp:posOffset>293370</wp:posOffset>
+            </wp:positionV>
+            <wp:extent cx="2063115" cy="2540635"/>
+            <wp:effectExtent l="0" t="0" r="0" b="0"/>
+            <wp:wrapTight wrapText="bothSides">
+              <wp:wrapPolygon edited="0">
+                <wp:start x="0" y="0"/>
+                <wp:lineTo x="0" y="21379"/>
+                <wp:lineTo x="21341" y="21379"/>
+                <wp:lineTo x="21341" y="0"/>
+                <wp:lineTo x="0" y="0"/>
+              </wp:wrapPolygon>
+            </wp:wrapTight>
+            <wp:docPr id="881055748" name="Picture 1" descr="A screenshot of a login form&#10;&#10;AI-generated content may be incorrect."/>
+            <wp:cNvGraphicFramePr>
+              <a:graphicFrameLocks xmlns:a="http://schemas.openxmlformats.org/drawingml/2006/main" noChangeAspect="1"/>
+            </wp:cNvGraphicFramePr>
+            <a:graphic xmlns:a="http://schemas.openxmlformats.org/drawingml/2006/main">
+              <a:graphicData uri="http://schemas.openxmlformats.org/drawingml/2006/picture">
+                <pic:pic xmlns:pic="http://schemas.openxmlformats.org/drawingml/2006/picture">
+                  <pic:nvPicPr>
+                    <pic:cNvPr id="881055748" name="Picture 1" descr="A screenshot of a login form&#10;&#10;AI-generated content may be incorrect."/>
+                    <pic:cNvPicPr/>
+                  </pic:nvPicPr>
+                  <pic:blipFill>
+                    <a:blip r:embed="rId18">
+                      <a:extLst>
+                        <a:ext uri="{28A0092B-C50C-407E-A947-70E740481C1C}">
+                          <a14:useLocalDpi xmlns:a14="http://schemas.microsoft.com/office/drawing/2010/main" val="0"/>
+                        </a:ext>
+                      </a:extLst>
+                    </a:blip>
+                    <a:stretch>
+                      <a:fillRect/>
+                    </a:stretch>
+                  </pic:blipFill>
+                  <pic:spPr>
+                    <a:xfrm>
+                      <a:off x="0" y="0"/>
+                      <a:ext cx="2063115" cy="2540635"/>
+                    </a:xfrm>
+                    <a:prstGeom prst="rect">
+                      <a:avLst/>
+                    </a:prstGeom>
+                  </pic:spPr>
+                </pic:pic>
+              </a:graphicData>
+            </a:graphic>
+            <wp14:sizeRelH relativeFrom="margin">
+              <wp14:pctWidth>0</wp14:pctWidth>
+            </wp14:sizeRelH>
+            <wp14:sizeRelV relativeFrom="margin">
+              <wp14:pctHeight>0</wp14:pctHeight>
+            </wp14:sizeRelV>
+          </wp:anchor>
+        </w:drawing>
+      </w:r>
+      <w:r>
+        <w:t>Task 4</w:t>
+      </w:r>
+      <w:r>
+        <w:rPr>
+          <w:noProof/>
+        </w:rPr>
+        <w:t xml:space="preserve"> </w:t>
+      </w:r>
     </w:p>
+    <w:p>
+      <w:r>
+        <w:drawing>
+          <wp:anchor distT="0" distB="0" distL="114300" distR="114300" simplePos="0" relativeHeight="251669504" behindDoc="1" locked="0" layoutInCell="1" allowOverlap="1" wp14:anchorId="6D989368" wp14:editId="311ED004">
+            <wp:simplePos x="0" y="0"/>
+            <wp:positionH relativeFrom="column">
+              <wp:posOffset>2552175</wp:posOffset>
+            </wp:positionH>
+            <wp:positionV relativeFrom="paragraph">
+              <wp:posOffset>88569</wp:posOffset>
+            </wp:positionV>
+            <wp:extent cx="1284605" cy="2299970"/>
+            <wp:effectExtent l="0" t="0" r="0" b="5080"/>
+            <wp:wrapTight wrapText="bothSides">
+              <wp:wrapPolygon edited="0">
+                <wp:start x="0" y="0"/>
+                <wp:lineTo x="0" y="21469"/>
+                <wp:lineTo x="21141" y="21469"/>
+                <wp:lineTo x="21141" y="0"/>
+                <wp:lineTo x="0" y="0"/>
+              </wp:wrapPolygon>
+            </wp:wrapTight>
+            <wp:docPr id="2023653122" name="Picture 1" descr="A screenshot of a login page&#10;&#10;AI-generated content may be incorrect."/>
+            <wp:cNvGraphicFramePr>
+              <a:graphicFrameLocks xmlns:a="http://schemas.openxmlformats.org/drawingml/2006/main" noChangeAspect="1"/>
+            </wp:cNvGraphicFramePr>
+            <a:graphic xmlns:a="http://schemas.openxmlformats.org/drawingml/2006/main">
+              <a:graphicData uri="http://schemas.openxmlformats.org/drawingml/2006/picture">
+                <pic:pic xmlns:pic="http://schemas.openxmlformats.org/drawingml/2006/picture">
+                  <pic:nvPicPr>
+                    <pic:cNvPr id="2023653122" name="Picture 1" descr="A screenshot of a login page&#10;&#10;AI-generated content may be incorrect."/>
+                    <pic:cNvPicPr/>
+                  </pic:nvPicPr>
+                  <pic:blipFill>
+                    <a:blip r:embed="rId19">
+                      <a:extLst>
+                        <a:ext uri="{28A0092B-C50C-407E-A947-70E740481C1C}">
+                          <a14:useLocalDpi xmlns:a14="http://schemas.microsoft.com/office/drawing/2010/main" val="0"/>
+                        </a:ext>
+                      </a:extLst>
+                    </a:blip>
+                    <a:stretch>
+                      <a:fillRect/>
+                    </a:stretch>
+                  </pic:blipFill>
+                  <pic:spPr>
+                    <a:xfrm>
+                      <a:off x="0" y="0"/>
+                      <a:ext cx="1284605" cy="2299970"/>
+                    </a:xfrm>
+                    <a:prstGeom prst="rect">
+                      <a:avLst/>
+                    </a:prstGeom>
+                  </pic:spPr>
+                </pic:pic>
+              </a:graphicData>
+            </a:graphic>
+            <wp14:sizeRelH relativeFrom="margin">
+              <wp14:pctWidth>0</wp14:pctWidth>
+            </wp14:sizeRelH>
+            <wp14:sizeRelV relativeFrom="margin">
+              <wp14:pctHeight>0</wp14:pctHeight>
+            </wp14:sizeRelV>
+          </wp:anchor>
+        </w:drawing>
+      </w:r>
+    </w:p>
+    <w:p/>
+    <w:p/>
+    <w:p/>
+    <w:p/>
+    <w:p/>
+    <w:p/>
+    <w:p/>
+    <w:p/>
+    <w:p>
+      <w:r>
+        <w:drawing>
+          <wp:anchor distT="0" distB="0" distL="114300" distR="114300" simplePos="0" relativeHeight="251667456" behindDoc="1" locked="0" layoutInCell="1" allowOverlap="1" wp14:anchorId="576A017E" wp14:editId="5C813EFB">
+            <wp:simplePos x="0" y="0"/>
+            <wp:positionH relativeFrom="margin">
+              <wp:posOffset>2608415</wp:posOffset>
+            </wp:positionH>
+            <wp:positionV relativeFrom="paragraph">
+              <wp:posOffset>225783</wp:posOffset>
+            </wp:positionV>
+            <wp:extent cx="2933700" cy="2074545"/>
+            <wp:effectExtent l="0" t="0" r="0" b="1905"/>
+            <wp:wrapTight wrapText="bothSides">
+              <wp:wrapPolygon edited="0">
+                <wp:start x="0" y="0"/>
+                <wp:lineTo x="0" y="21421"/>
+                <wp:lineTo x="21460" y="21421"/>
+                <wp:lineTo x="21460" y="0"/>
+                <wp:lineTo x="0" y="0"/>
+              </wp:wrapPolygon>
+            </wp:wrapTight>
+            <wp:docPr id="506276087" name="Picture 1" descr="A screenshot of a computer&#10;&#10;AI-generated content may be incorrect."/>
+            <wp:cNvGraphicFramePr>
+              <a:graphicFrameLocks xmlns:a="http://schemas.openxmlformats.org/drawingml/2006/main" noChangeAspect="1"/>
+            </wp:cNvGraphicFramePr>
+            <a:graphic xmlns:a="http://schemas.openxmlformats.org/drawingml/2006/main">
+              <a:graphicData uri="http://schemas.openxmlformats.org/drawingml/2006/picture">
+                <pic:pic xmlns:pic="http://schemas.openxmlformats.org/drawingml/2006/picture">
+                  <pic:nvPicPr>
+                    <pic:cNvPr id="506276087" name="Picture 1" descr="A screenshot of a computer&#10;&#10;AI-generated content may be incorrect."/>
+                    <pic:cNvPicPr/>
+                  </pic:nvPicPr>
+                  <pic:blipFill>
+                    <a:blip r:embed="rId20">
+                      <a:extLst>
+                        <a:ext uri="{28A0092B-C50C-407E-A947-70E740481C1C}">
+                          <a14:useLocalDpi xmlns:a14="http://schemas.microsoft.com/office/drawing/2010/main" val="0"/>
+                        </a:ext>
+                      </a:extLst>
+                    </a:blip>
+                    <a:stretch>
+                      <a:fillRect/>
+                    </a:stretch>
+                  </pic:blipFill>
+                  <pic:spPr>
+                    <a:xfrm>
+                      <a:off x="0" y="0"/>
+                      <a:ext cx="2933700" cy="2074545"/>
+                    </a:xfrm>
+                    <a:prstGeom prst="rect">
+                      <a:avLst/>
+                    </a:prstGeom>
+                  </pic:spPr>
+                </pic:pic>
+              </a:graphicData>
+            </a:graphic>
+            <wp14:sizeRelH relativeFrom="margin">
+              <wp14:pctWidth>0</wp14:pctWidth>
+            </wp14:sizeRelH>
+            <wp14:sizeRelV relativeFrom="margin">
+              <wp14:pctHeight>0</wp14:pctHeight>
+            </wp14:sizeRelV>
+          </wp:anchor>
+        </w:drawing>
+      </w:r>
+    </w:p>
+    <w:p>
+      <w:r>
+        <w:t>Remove 0.0.0.0/0 (This allows everyone)</w:t>
+      </w:r>
+    </w:p>
+    <w:p/>
+    <w:p/>
+    <w:p/>
+    <w:p/>
+    <w:p/>
+    <w:p/>
+    <w:p/>
     <w:sectPr>
-      <w:headerReference w:type="default" r:id="rId18"/>
-      <w:footerReference w:type="default" r:id="rId19"/>
+      <w:headerReference w:type="default" r:id="rId21"/>
+      <w:footerReference w:type="default" r:id="rId22"/>
       <w:pgSz w:w="12240" w:h="15840"/>
       <w:pgMar w:top="1440" w:right="1440" w:bottom="1440" w:left="1440" w:header="708" w:footer="708" w:gutter="0"/>
       <w:cols w:space="708"/>

</xml_diff>

<commit_message>
Added SQL Injection Prevention
</commit_message>
<xml_diff>
--- a/AppendixADoc.docx
+++ b/AppendixADoc.docx
@@ -164,7 +164,7 @@
           <w:noProof/>
         </w:rPr>
         <w:drawing>
-          <wp:anchor distT="0" distB="0" distL="114300" distR="114300" simplePos="0" relativeHeight="251659264" behindDoc="1" locked="0" layoutInCell="1" allowOverlap="1" wp14:anchorId="5D5A5851" wp14:editId="2A146453">
+          <wp:anchor distT="0" distB="0" distL="114300" distR="114300" simplePos="0" relativeHeight="251659264" behindDoc="1" locked="0" layoutInCell="1" allowOverlap="1" wp14:anchorId="5D5A5851" wp14:editId="45E23FB0">
             <wp:simplePos x="0" y="0"/>
             <wp:positionH relativeFrom="margin">
               <wp:align>right</wp:align>
@@ -411,7 +411,7 @@
           <w:noProof/>
         </w:rPr>
         <w:drawing>
-          <wp:anchor distT="0" distB="0" distL="114300" distR="114300" simplePos="0" relativeHeight="251661312" behindDoc="1" locked="0" layoutInCell="1" allowOverlap="1" wp14:anchorId="76B7B014" wp14:editId="7E65FFD4">
+          <wp:anchor distT="0" distB="0" distL="114300" distR="114300" simplePos="0" relativeHeight="251661312" behindDoc="1" locked="0" layoutInCell="1" allowOverlap="1" wp14:anchorId="76B7B014" wp14:editId="5F0109CF">
             <wp:simplePos x="0" y="0"/>
             <wp:positionH relativeFrom="margin">
               <wp:align>left</wp:align>
@@ -490,7 +490,7 @@
           <w:noProof/>
         </w:rPr>
         <w:drawing>
-          <wp:anchor distT="0" distB="0" distL="114300" distR="114300" simplePos="0" relativeHeight="251663360" behindDoc="1" locked="0" layoutInCell="1" allowOverlap="1" wp14:anchorId="2C92FEE1" wp14:editId="1CB2474C">
+          <wp:anchor distT="0" distB="0" distL="114300" distR="114300" simplePos="0" relativeHeight="251663360" behindDoc="1" locked="0" layoutInCell="1" allowOverlap="1" wp14:anchorId="2C92FEE1" wp14:editId="0F62DE91">
             <wp:simplePos x="0" y="0"/>
             <wp:positionH relativeFrom="margin">
               <wp:posOffset>2957775</wp:posOffset>
@@ -606,7 +606,7 @@
         </w:rPr>
         <w:lastRenderedPageBreak/>
         <w:drawing>
-          <wp:anchor distT="0" distB="0" distL="114300" distR="114300" simplePos="0" relativeHeight="251665408" behindDoc="1" locked="0" layoutInCell="1" allowOverlap="1" wp14:anchorId="080B3A4A" wp14:editId="1427072C">
+          <wp:anchor distT="0" distB="0" distL="114300" distR="114300" simplePos="0" relativeHeight="251665408" behindDoc="1" locked="0" layoutInCell="1" allowOverlap="1" wp14:anchorId="080B3A4A" wp14:editId="3E3EEEFB">
             <wp:simplePos x="0" y="0"/>
             <wp:positionH relativeFrom="margin">
               <wp:posOffset>3722894</wp:posOffset>
@@ -762,6 +762,9 @@
     </w:p>
     <w:p>
       <w:r>
+        <w:rPr>
+          <w:noProof/>
+        </w:rPr>
         <w:drawing>
           <wp:anchor distT="0" distB="0" distL="114300" distR="114300" simplePos="0" relativeHeight="251666432" behindDoc="1" locked="0" layoutInCell="1" allowOverlap="1" wp14:anchorId="12F8ED3D" wp14:editId="20507A5A">
             <wp:simplePos x="0" y="0"/>
@@ -833,21 +836,35 @@
     <w:p/>
     <w:p>
       <w:pPr>
-        <w:pStyle w:val="Heading3"/>
+        <w:pStyle w:val="Heading1"/>
       </w:pPr>
       <w:r>
         <w:br w:type="page"/>
       </w:r>
       <w:r>
         <w:lastRenderedPageBreak/>
+        <w:t>Task 4</w:t>
+      </w:r>
+      <w:r>
+        <w:rPr>
+          <w:noProof/>
+        </w:rPr>
+        <w:t xml:space="preserve"> </w:t>
+      </w:r>
+    </w:p>
+    <w:p>
+      <w:r>
+        <w:rPr>
+          <w:noProof/>
+        </w:rPr>
         <w:drawing>
-          <wp:anchor distT="0" distB="0" distL="114300" distR="114300" simplePos="0" relativeHeight="251668480" behindDoc="1" locked="0" layoutInCell="1" allowOverlap="1" wp14:anchorId="6E5DAF02" wp14:editId="138E1154">
+          <wp:anchor distT="0" distB="0" distL="114300" distR="114300" simplePos="0" relativeHeight="251668480" behindDoc="1" locked="0" layoutInCell="1" allowOverlap="1" wp14:anchorId="6E5DAF02" wp14:editId="741638BA">
             <wp:simplePos x="0" y="0"/>
             <wp:positionH relativeFrom="column">
-              <wp:posOffset>-32385</wp:posOffset>
+              <wp:posOffset>-47984</wp:posOffset>
             </wp:positionH>
             <wp:positionV relativeFrom="paragraph">
-              <wp:posOffset>293370</wp:posOffset>
+              <wp:posOffset>58447</wp:posOffset>
             </wp:positionV>
             <wp:extent cx="2063115" cy="2540635"/>
             <wp:effectExtent l="0" t="0" r="0" b="0"/>
@@ -905,17 +922,9 @@
         </w:drawing>
       </w:r>
       <w:r>
-        <w:t>Task 4</w:t>
-      </w:r>
-      <w:r>
         <w:rPr>
           <w:noProof/>
         </w:rPr>
-        <w:t xml:space="preserve"> </w:t>
-      </w:r>
-    </w:p>
-    <w:p>
-      <w:r>
         <w:drawing>
           <wp:anchor distT="0" distB="0" distL="114300" distR="114300" simplePos="0" relativeHeight="251669504" behindDoc="1" locked="0" layoutInCell="1" allowOverlap="1" wp14:anchorId="6D989368" wp14:editId="311ED004">
             <wp:simplePos x="0" y="0"/>
@@ -991,6 +1000,9 @@
     <w:p/>
     <w:p>
       <w:r>
+        <w:rPr>
+          <w:noProof/>
+        </w:rPr>
         <w:drawing>
           <wp:anchor distT="0" distB="0" distL="114300" distR="114300" simplePos="0" relativeHeight="251667456" behindDoc="1" locked="0" layoutInCell="1" allowOverlap="1" wp14:anchorId="576A017E" wp14:editId="5C813EFB">
             <wp:simplePos x="0" y="0"/>
@@ -1066,11 +1078,71 @@
     <w:p/>
     <w:p/>
     <w:p/>
-    <w:p/>
+    <w:p>
+      <w:r>
+        <w:drawing>
+          <wp:anchor distT="0" distB="0" distL="114300" distR="114300" simplePos="0" relativeHeight="251670528" behindDoc="1" locked="0" layoutInCell="1" allowOverlap="1" wp14:anchorId="32AE1E4F" wp14:editId="220F410A">
+            <wp:simplePos x="0" y="0"/>
+            <wp:positionH relativeFrom="column">
+              <wp:posOffset>-79513</wp:posOffset>
+            </wp:positionH>
+            <wp:positionV relativeFrom="paragraph">
+              <wp:posOffset>347676</wp:posOffset>
+            </wp:positionV>
+            <wp:extent cx="5943600" cy="1257300"/>
+            <wp:effectExtent l="0" t="0" r="0" b="0"/>
+            <wp:wrapTight wrapText="bothSides">
+              <wp:wrapPolygon edited="0">
+                <wp:start x="0" y="0"/>
+                <wp:lineTo x="0" y="21273"/>
+                <wp:lineTo x="21531" y="21273"/>
+                <wp:lineTo x="21531" y="0"/>
+                <wp:lineTo x="0" y="0"/>
+              </wp:wrapPolygon>
+            </wp:wrapTight>
+            <wp:docPr id="572137519" name="Picture 1" descr="A screen shot of a computer&#10;&#10;AI-generated content may be incorrect."/>
+            <wp:cNvGraphicFramePr>
+              <a:graphicFrameLocks xmlns:a="http://schemas.openxmlformats.org/drawingml/2006/main" noChangeAspect="1"/>
+            </wp:cNvGraphicFramePr>
+            <a:graphic xmlns:a="http://schemas.openxmlformats.org/drawingml/2006/main">
+              <a:graphicData uri="http://schemas.openxmlformats.org/drawingml/2006/picture">
+                <pic:pic xmlns:pic="http://schemas.openxmlformats.org/drawingml/2006/picture">
+                  <pic:nvPicPr>
+                    <pic:cNvPr id="572137519" name="Picture 1" descr="A screen shot of a computer&#10;&#10;AI-generated content may be incorrect."/>
+                    <pic:cNvPicPr/>
+                  </pic:nvPicPr>
+                  <pic:blipFill>
+                    <a:blip r:embed="rId21">
+                      <a:extLst>
+                        <a:ext uri="{28A0092B-C50C-407E-A947-70E740481C1C}">
+                          <a14:useLocalDpi xmlns:a14="http://schemas.microsoft.com/office/drawing/2010/main" val="0"/>
+                        </a:ext>
+                      </a:extLst>
+                    </a:blip>
+                    <a:stretch>
+                      <a:fillRect/>
+                    </a:stretch>
+                  </pic:blipFill>
+                  <pic:spPr>
+                    <a:xfrm>
+                      <a:off x="0" y="0"/>
+                      <a:ext cx="5943600" cy="1257300"/>
+                    </a:xfrm>
+                    <a:prstGeom prst="rect">
+                      <a:avLst/>
+                    </a:prstGeom>
+                  </pic:spPr>
+                </pic:pic>
+              </a:graphicData>
+            </a:graphic>
+          </wp:anchor>
+        </w:drawing>
+      </w:r>
+    </w:p>
     <w:p/>
     <w:sectPr>
-      <w:headerReference w:type="default" r:id="rId21"/>
-      <w:footerReference w:type="default" r:id="rId22"/>
+      <w:headerReference w:type="default" r:id="rId22"/>
+      <w:footerReference w:type="default" r:id="rId23"/>
       <w:pgSz w:w="12240" w:h="15840"/>
       <w:pgMar w:top="1440" w:right="1440" w:bottom="1440" w:left="1440" w:header="708" w:footer="708" w:gutter="0"/>
       <w:cols w:space="708"/>
@@ -1932,6 +2004,7 @@
   <w:style w:type="character" w:default="1" w:styleId="DefaultParagraphFont">
     <w:name w:val="Default Paragraph Font"/>
     <w:uiPriority w:val="1"/>
+    <w:semiHidden/>
     <w:unhideWhenUsed/>
   </w:style>
   <w:style w:type="table" w:default="1" w:styleId="TableNormal">

</xml_diff>